<commit_message>
Updates, add pdf output version
</commit_message>
<xml_diff>
--- a/cv.docx
+++ b/cv.docx
@@ -2509,7 +2509,19 @@
           <w:i/>
           <w:iCs/>
         </w:rPr>
-        <w:t xml:space="preserve">39 total; 12 as co-first author</w:t>
+        <w:t xml:space="preserve">39 total; 12 as (co-)first author</w:t>
+      </w:r>
+    </w:p>
+    <w:p>
+      <w:pPr>
+        <w:pStyle w:val="BodyText"/>
+      </w:pPr>
+      <w:r>
+        <w:rPr>
+          <w:i/>
+          <w:iCs/>
+        </w:rPr>
+        <w:t xml:space="preserve">*Equal contributions</w:t>
       </w:r>
     </w:p>
     <w:bookmarkStart w:id="101" w:name="refs-papers"/>

</xml_diff>